<commit_message>
Removed linkedIn profile page at the top
</commit_message>
<xml_diff>
--- a/src/downloads/robindeguzman_resume.docx
+++ b/src/downloads/robindeguzman_resume.docx
@@ -4,31 +4,23 @@
   <w:body>
     <w:p>
       <w:pPr>
-        <w:pStyle w:val="Compact"/>
-      </w:pPr>
-    </w:p>
-    <w:p>
-      <w:pPr>
-        <w:pStyle w:val="Compact"/>
-      </w:pPr>
+        <w:pStyle w:val="Heading1"/>
+      </w:pPr>
+      <w:bookmarkStart w:id="20" w:name="robin-f.-de-guzman"/>
       <w:r>
         <w:t xml:space="preserve">Robin F. De Guzman</w:t>
       </w:r>
-    </w:p>
-    <w:p>
-      <w:pPr>
-        <w:pStyle w:val="Compact"/>
-      </w:pPr>
+      <w:bookmarkEnd w:id="20"/>
     </w:p>
     <w:p>
       <w:pPr>
         <w:pStyle w:val="Heading2"/>
       </w:pPr>
       <w:bookmarkStart w:id="21" w:name="about-me"/>
+      <w:r>
+        <w:t xml:space="preserve">About me</w:t>
+      </w:r>
       <w:bookmarkEnd w:id="21"/>
-      <w:r>
-        <w:t xml:space="preserve">About me</w:t>
-      </w:r>
     </w:p>
     <w:p>
       <w:pPr>
@@ -71,10 +63,10 @@
         <w:pStyle w:val="Heading2"/>
       </w:pPr>
       <w:bookmarkStart w:id="22" w:name="strengths"/>
+      <w:r>
+        <w:t xml:space="preserve">Strengths</w:t>
+      </w:r>
       <w:bookmarkEnd w:id="22"/>
-      <w:r>
-        <w:t xml:space="preserve">Strengths</w:t>
-      </w:r>
     </w:p>
     <w:p>
       <w:pPr>
@@ -153,10 +145,10 @@
         <w:pStyle w:val="Heading2"/>
       </w:pPr>
       <w:bookmarkStart w:id="23" w:name="personal-information"/>
+      <w:r>
+        <w:t xml:space="preserve">Personal Information</w:t>
+      </w:r>
       <w:bookmarkEnd w:id="23"/>
-      <w:r>
-        <w:t xml:space="preserve">Personal Information</w:t>
-      </w:r>
     </w:p>
     <w:p>
       <w:pPr>
@@ -276,26 +268,29 @@
         <w:pStyle w:val="Heading1"/>
       </w:pPr>
       <w:bookmarkStart w:id="25" w:name="experience"/>
+      <w:r>
+        <w:t xml:space="preserve">Experience</w:t>
+      </w:r>
       <w:bookmarkEnd w:id="25"/>
-      <w:r>
-        <w:t xml:space="preserve">Experience</w:t>
-      </w:r>
     </w:p>
     <w:p>
       <w:pPr>
         <w:pStyle w:val="Heading2"/>
       </w:pPr>
       <w:bookmarkStart w:id="26" w:name="deltek"/>
+      <w:r>
+        <w:t xml:space="preserve">Deltek</w:t>
+      </w:r>
       <w:bookmarkEnd w:id="26"/>
-      <w:r>
-        <w:t xml:space="preserve">Deltek</w:t>
-      </w:r>
     </w:p>
     <w:p>
       <w:pPr>
         <w:pStyle w:val="FirstParagraph"/>
       </w:pPr>
       <w:r>
+        <w:rPr>
+          <w:b/>
+        </w:rPr>
         <w:t xml:space="preserve">Senior Software Engineer since July 2018</w:t>
       </w:r>
     </w:p>
@@ -352,16 +347,19 @@
         <w:pStyle w:val="Heading2"/>
       </w:pPr>
       <w:bookmarkStart w:id="27" w:name="rarejob-phils"/>
+      <w:r>
+        <w:t xml:space="preserve">RareJob Phils</w:t>
+      </w:r>
       <w:bookmarkEnd w:id="27"/>
-      <w:r>
-        <w:t xml:space="preserve">RareJob Phils</w:t>
-      </w:r>
     </w:p>
     <w:p>
       <w:pPr>
         <w:pStyle w:val="FirstParagraph"/>
       </w:pPr>
       <w:r>
+        <w:rPr>
+          <w:b/>
+        </w:rPr>
         <w:t xml:space="preserve">Senior Developer from September 2012 to July 2018</w:t>
       </w:r>
     </w:p>
@@ -406,16 +404,19 @@
         <w:pStyle w:val="Heading2"/>
       </w:pPr>
       <w:bookmarkStart w:id="28" w:name="others-sykes-hp-dell-startek"/>
+      <w:r>
+        <w:t xml:space="preserve">Others (Sykes, HP, Dell, &amp; StarTek)</w:t>
+      </w:r>
       <w:bookmarkEnd w:id="28"/>
-      <w:r>
-        <w:t xml:space="preserve">Others (Sykes, HP, Dell, &amp; StarTek)</w:t>
-      </w:r>
     </w:p>
     <w:p>
       <w:pPr>
         <w:pStyle w:val="FirstParagraph"/>
       </w:pPr>
       <w:r>
+        <w:rPr>
+          <w:b/>
+        </w:rPr>
         <w:t xml:space="preserve">Technical Support Representative/Professional</w:t>
       </w:r>
     </w:p>
@@ -440,7 +441,7 @@
         </w:numPr>
       </w:pPr>
       <w:r>
-        <w:t xml:space="preserve">Provide tech support for client's customers</w:t>
+        <w:t xml:space="preserve">Provide tech support for client’s customers</w:t>
       </w:r>
     </w:p>
     <w:p>
@@ -484,20 +485,20 @@
         <w:pStyle w:val="Heading1"/>
       </w:pPr>
       <w:bookmarkStart w:id="29" w:name="projects"/>
+      <w:r>
+        <w:t xml:space="preserve">Projects</w:t>
+      </w:r>
       <w:bookmarkEnd w:id="29"/>
-      <w:r>
-        <w:t xml:space="preserve">Projects</w:t>
-      </w:r>
     </w:p>
     <w:p>
       <w:pPr>
         <w:pStyle w:val="Heading2"/>
       </w:pPr>
       <w:bookmarkStart w:id="30" w:name="tutor-website"/>
+      <w:r>
+        <w:t xml:space="preserve">Tutor website</w:t>
+      </w:r>
       <w:bookmarkEnd w:id="30"/>
-      <w:r>
-        <w:t xml:space="preserve">Tutor website</w:t>
-      </w:r>
     </w:p>
     <w:p>
       <w:pPr>
@@ -590,10 +591,10 @@
         <w:pStyle w:val="Heading2"/>
       </w:pPr>
       <w:bookmarkStart w:id="31" w:name="enterprise-project"/>
+      <w:r>
+        <w:t xml:space="preserve">Enterprise Project</w:t>
+      </w:r>
       <w:bookmarkEnd w:id="31"/>
-      <w:r>
-        <w:t xml:space="preserve">Enterprise Project</w:t>
-      </w:r>
     </w:p>
     <w:p>
       <w:pPr>
@@ -710,10 +711,10 @@
         <w:pStyle w:val="Heading2"/>
       </w:pPr>
       <w:bookmarkStart w:id="32" w:name="tutor-inbox-project"/>
+      <w:r>
+        <w:t xml:space="preserve">Tutor Inbox Project</w:t>
+      </w:r>
       <w:bookmarkEnd w:id="32"/>
-      <w:r>
-        <w:t xml:space="preserve">Tutor Inbox Project</w:t>
-      </w:r>
     </w:p>
     <w:p>
       <w:pPr>
@@ -830,10 +831,10 @@
         <w:pStyle w:val="Heading2"/>
       </w:pPr>
       <w:bookmarkStart w:id="33" w:name="chatty-project"/>
+      <w:r>
+        <w:t xml:space="preserve">Chatty Project</w:t>
+      </w:r>
       <w:bookmarkEnd w:id="33"/>
-      <w:r>
-        <w:t xml:space="preserve">Chatty Project</w:t>
-      </w:r>
     </w:p>
     <w:p>
       <w:pPr>
@@ -1118,10 +1119,10 @@
         <w:pStyle w:val="Heading2"/>
       </w:pPr>
       <w:bookmarkStart w:id="34" w:name="biometrics"/>
+      <w:r>
+        <w:t xml:space="preserve">Biometrics</w:t>
+      </w:r>
       <w:bookmarkEnd w:id="34"/>
-      <w:r>
-        <w:t xml:space="preserve">Biometrics</w:t>
-      </w:r>
     </w:p>
     <w:p>
       <w:pPr>
@@ -1194,7 +1195,7 @@
         </w:numPr>
       </w:pPr>
       <w:r>
-        <w:t xml:space="preserve">Developed a system that accepts a csv file containing employee's time entries for a specified cutoff</w:t>
+        <w:t xml:space="preserve">Developed a system that accepts a csv file containing employee’s time entries for a specified cutoff</w:t>
       </w:r>
     </w:p>
     <w:p>
@@ -1262,10 +1263,10 @@
         <w:pStyle w:val="Heading2"/>
       </w:pPr>
       <w:bookmarkStart w:id="35" w:name="backend-system"/>
+      <w:r>
+        <w:t xml:space="preserve">Backend System</w:t>
+      </w:r>
       <w:bookmarkEnd w:id="35"/>
-      <w:r>
-        <w:t xml:space="preserve">Backend System</w:t>
-      </w:r>
     </w:p>
     <w:p>
       <w:pPr>
@@ -1340,7 +1341,7 @@
         </w:numPr>
       </w:pPr>
       <w:r>
-        <w:t xml:space="preserve">Developed a backend system that manages staff's team assignments, job positions/promotions, resignations. This system provides reset for forgotten passwords.</w:t>
+        <w:t xml:space="preserve">Developed a backend system that manages staff’s team assignments, job positions/promotions, resignations. This system provides reset for forgotten passwords.</w:t>
       </w:r>
     </w:p>
     <w:p>
@@ -1376,7 +1377,25 @@
         </w:numPr>
       </w:pPr>
       <w:r>
-        <w:t xml:space="preserve">Developed a system that manages the content for the "What's new" section of Tutor website</w:t>
+        <w:t xml:space="preserve">Developed a system that manages the content for the</w:t>
+      </w:r>
+      <w:r>
+        <w:t xml:space="preserve"> </w:t>
+      </w:r>
+      <w:r>
+        <w:t xml:space="preserve">“</w:t>
+      </w:r>
+      <w:r>
+        <w:t xml:space="preserve">What’s new</w:t>
+      </w:r>
+      <w:r>
+        <w:t xml:space="preserve">”</w:t>
+      </w:r>
+      <w:r>
+        <w:t xml:space="preserve"> </w:t>
+      </w:r>
+      <w:r>
+        <w:t xml:space="preserve">section of Tutor website</w:t>
       </w:r>
     </w:p>
     <w:p>
@@ -1384,10 +1403,10 @@
         <w:pStyle w:val="Heading2"/>
       </w:pPr>
       <w:bookmarkStart w:id="36" w:name="others"/>
+      <w:r>
+        <w:t xml:space="preserve">Others</w:t>
+      </w:r>
       <w:bookmarkEnd w:id="36"/>
-      <w:r>
-        <w:t xml:space="preserve">Others</w:t>
-      </w:r>
     </w:p>
     <w:p>
       <w:pPr>
@@ -1495,20 +1514,20 @@
         <w:pStyle w:val="Heading1"/>
       </w:pPr>
       <w:bookmarkStart w:id="37" w:name="certificates"/>
+      <w:r>
+        <w:t xml:space="preserve">Certificates</w:t>
+      </w:r>
       <w:bookmarkEnd w:id="37"/>
-      <w:r>
-        <w:t xml:space="preserve">Certificates</w:t>
-      </w:r>
     </w:p>
     <w:p>
       <w:pPr>
         <w:pStyle w:val="Heading2"/>
       </w:pPr>
       <w:bookmarkStart w:id="38" w:name="linkedin-learning"/>
+      <w:r>
+        <w:t xml:space="preserve">LinkedIn Learning</w:t>
+      </w:r>
       <w:bookmarkEnd w:id="38"/>
-      <w:r>
-        <w:t xml:space="preserve">LinkedIn Learning</w:t>
-      </w:r>
     </w:p>
     <w:p>
       <w:pPr>
@@ -1599,20 +1618,20 @@
         <w:pStyle w:val="Heading1"/>
       </w:pPr>
       <w:bookmarkStart w:id="39" w:name="skills"/>
+      <w:r>
+        <w:t xml:space="preserve">Skills</w:t>
+      </w:r>
       <w:bookmarkEnd w:id="39"/>
-      <w:r>
-        <w:t xml:space="preserve">Skills</w:t>
-      </w:r>
     </w:p>
     <w:p>
       <w:pPr>
         <w:pStyle w:val="Heading2"/>
       </w:pPr>
       <w:bookmarkStart w:id="40" w:name="programming-languages"/>
+      <w:r>
+        <w:t xml:space="preserve">Programming Languages</w:t>
+      </w:r>
       <w:bookmarkEnd w:id="40"/>
-      <w:r>
-        <w:t xml:space="preserve">Programming Languages</w:t>
-      </w:r>
     </w:p>
     <w:p>
       <w:pPr>
@@ -1817,10 +1836,10 @@
         <w:pStyle w:val="Heading2"/>
       </w:pPr>
       <w:bookmarkStart w:id="41" w:name="methodologies"/>
+      <w:r>
+        <w:t xml:space="preserve">Methodologies</w:t>
+      </w:r>
       <w:bookmarkEnd w:id="41"/>
-      <w:r>
-        <w:t xml:space="preserve">Methodologies</w:t>
-      </w:r>
     </w:p>
     <w:p>
       <w:pPr>
@@ -1887,10 +1906,10 @@
         <w:pStyle w:val="Heading2"/>
       </w:pPr>
       <w:bookmarkStart w:id="42" w:name="testing-frameworks"/>
+      <w:r>
+        <w:t xml:space="preserve">Testing Frameworks</w:t>
+      </w:r>
       <w:bookmarkEnd w:id="42"/>
-      <w:r>
-        <w:t xml:space="preserve">Testing Frameworks</w:t>
-      </w:r>
     </w:p>
     <w:p>
       <w:pPr>
@@ -1957,10 +1976,10 @@
         <w:pStyle w:val="Heading2"/>
       </w:pPr>
       <w:bookmarkStart w:id="43" w:name="operating-systems"/>
+      <w:r>
+        <w:t xml:space="preserve">Operating Systems</w:t>
+      </w:r>
       <w:bookmarkEnd w:id="43"/>
-      <w:r>
-        <w:t xml:space="preserve">Operating Systems</w:t>
-      </w:r>
     </w:p>
     <w:p>
       <w:pPr>
@@ -2027,10 +2046,10 @@
         <w:pStyle w:val="Heading2"/>
       </w:pPr>
       <w:bookmarkStart w:id="44" w:name="databases"/>
+      <w:r>
+        <w:t xml:space="preserve">Databases</w:t>
+      </w:r>
       <w:bookmarkEnd w:id="44"/>
-      <w:r>
-        <w:t xml:space="preserve">Databases</w:t>
-      </w:r>
     </w:p>
     <w:p>
       <w:pPr>
@@ -2097,10 +2116,10 @@
         <w:pStyle w:val="Heading2"/>
       </w:pPr>
       <w:bookmarkStart w:id="45" w:name="javascript-task-runners"/>
+      <w:r>
+        <w:t xml:space="preserve">Javascript task runners</w:t>
+      </w:r>
       <w:bookmarkEnd w:id="45"/>
-      <w:r>
-        <w:t xml:space="preserve">Javascript task runners</w:t>
-      </w:r>
     </w:p>
     <w:p>
       <w:pPr>
@@ -2131,10 +2150,10 @@
         <w:pStyle w:val="Heading2"/>
       </w:pPr>
       <w:bookmarkStart w:id="46" w:name="deployers"/>
+      <w:r>
+        <w:t xml:space="preserve">Deployers</w:t>
+      </w:r>
       <w:bookmarkEnd w:id="46"/>
-      <w:r>
-        <w:t xml:space="preserve">Deployers</w:t>
-      </w:r>
     </w:p>
     <w:p>
       <w:pPr>
@@ -2165,10 +2184,10 @@
         <w:pStyle w:val="Heading2"/>
       </w:pPr>
       <w:bookmarkStart w:id="47" w:name="version-control-systems"/>
+      <w:r>
+        <w:t xml:space="preserve">Version control systems</w:t>
+      </w:r>
       <w:bookmarkEnd w:id="47"/>
-      <w:r>
-        <w:t xml:space="preserve">Version control systems</w:t>
-      </w:r>
     </w:p>
     <w:p>
       <w:pPr>
@@ -2211,10 +2230,10 @@
         <w:pStyle w:val="Heading2"/>
       </w:pPr>
       <w:bookmarkStart w:id="48" w:name="mysql-admin"/>
+      <w:r>
+        <w:t xml:space="preserve">MySQL Admin</w:t>
+      </w:r>
       <w:bookmarkEnd w:id="48"/>
-      <w:r>
-        <w:t xml:space="preserve">MySQL Admin</w:t>
-      </w:r>
     </w:p>
     <w:p>
       <w:pPr>
@@ -2257,10 +2276,10 @@
         <w:pStyle w:val="Heading2"/>
       </w:pPr>
       <w:bookmarkStart w:id="49" w:name="package-managers"/>
+      <w:r>
+        <w:t xml:space="preserve">Package managers</w:t>
+      </w:r>
       <w:bookmarkEnd w:id="49"/>
-      <w:r>
-        <w:t xml:space="preserve">Package managers</w:t>
-      </w:r>
     </w:p>
     <w:p>
       <w:pPr>
@@ -2315,10 +2334,10 @@
         <w:pStyle w:val="Heading2"/>
       </w:pPr>
       <w:bookmarkStart w:id="50" w:name="environments"/>
+      <w:r>
+        <w:t xml:space="preserve">Environments</w:t>
+      </w:r>
       <w:bookmarkEnd w:id="50"/>
-      <w:r>
-        <w:t xml:space="preserve">Environments</w:t>
-      </w:r>
     </w:p>
     <w:p>
       <w:pPr>
@@ -2361,10 +2380,10 @@
         <w:pStyle w:val="Heading2"/>
       </w:pPr>
       <w:bookmarkStart w:id="51" w:name="cloud-services"/>
+      <w:r>
+        <w:t xml:space="preserve">Cloud services</w:t>
+      </w:r>
       <w:bookmarkEnd w:id="51"/>
-      <w:r>
-        <w:t xml:space="preserve">Cloud services</w:t>
-      </w:r>
     </w:p>
     <w:p>
       <w:pPr>
@@ -2383,20 +2402,20 @@
         <w:pStyle w:val="Heading1"/>
       </w:pPr>
       <w:bookmarkStart w:id="52" w:name="education"/>
+      <w:r>
+        <w:t xml:space="preserve">Education</w:t>
+      </w:r>
       <w:bookmarkEnd w:id="52"/>
-      <w:r>
-        <w:t xml:space="preserve">Education</w:t>
-      </w:r>
     </w:p>
     <w:p>
       <w:pPr>
         <w:pStyle w:val="Heading2"/>
       </w:pPr>
       <w:bookmarkStart w:id="53" w:name="asian-institute-of-computer-studies"/>
+      <w:r>
+        <w:t xml:space="preserve">Asian Institute of Computer Studies</w:t>
+      </w:r>
       <w:bookmarkEnd w:id="53"/>
-      <w:r>
-        <w:t xml:space="preserve">Asian Institute of Computer Studies</w:t>
-      </w:r>
     </w:p>
     <w:p>
       <w:pPr>
@@ -2430,7 +2449,13 @@
         <w:pStyle w:val="BodyText"/>
       </w:pPr>
       <w:r>
-        <w:t xml:space="preserve">Website: https://aics.edu.ph</w:t>
+        <w:t xml:space="preserve">Website:</w:t>
+      </w:r>
+      <w:r>
+        <w:t xml:space="preserve"> </w:t>
+      </w:r>
+      <w:r>
+        <w:t xml:space="preserve">https://aics.edu.ph</w:t>
       </w:r>
     </w:p>
     <w:p>
@@ -2438,10 +2463,10 @@
         <w:pStyle w:val="Heading2"/>
       </w:pPr>
       <w:bookmarkStart w:id="54" w:name="genetic-computer-institute"/>
+      <w:r>
+        <w:t xml:space="preserve">Genetic Computer Institute</w:t>
+      </w:r>
       <w:bookmarkEnd w:id="54"/>
-      <w:r>
-        <w:t xml:space="preserve">Genetic Computer Institute</w:t>
-      </w:r>
     </w:p>
     <w:p>
       <w:pPr>
@@ -2466,11 +2491,11 @@
       <w:pPr>
         <w:pStyle w:val="Heading2"/>
       </w:pPr>
-      <w:bookmarkStart w:id="55" w:name="st.-elizabeth-seton-school"/>
+      <w:bookmarkStart w:id="55" w:name="st.elizabeth-seton-school"/>
+      <w:r>
+        <w:t xml:space="preserve">St. Elizabeth Seton School</w:t>
+      </w:r>
       <w:bookmarkEnd w:id="55"/>
-      <w:r>
-        <w:t xml:space="preserve">St. Elizabeth Seton School</w:t>
-      </w:r>
     </w:p>
     <w:p>
       <w:pPr>
@@ -2504,7 +2529,13 @@
         <w:pStyle w:val="BodyText"/>
       </w:pPr>
       <w:r>
-        <w:t xml:space="preserve">Website: http://www.ess.edu.ph/</w:t>
+        <w:t xml:space="preserve">Website:</w:t>
+      </w:r>
+      <w:r>
+        <w:t xml:space="preserve"> </w:t>
+      </w:r>
+      <w:r>
+        <w:t xml:space="preserve">http://www.ess.edu.ph/</w:t>
       </w:r>
     </w:p>
     <w:p>
@@ -2512,10 +2543,10 @@
         <w:pStyle w:val="Heading2"/>
       </w:pPr>
       <w:bookmarkStart w:id="56" w:name="holy-child-catholic-school"/>
+      <w:r>
+        <w:t xml:space="preserve">Holy Child Catholic School</w:t>
+      </w:r>
       <w:bookmarkEnd w:id="56"/>
-      <w:r>
-        <w:t xml:space="preserve">Holy Child Catholic School</w:t>
-      </w:r>
     </w:p>
     <w:p>
       <w:pPr>
@@ -2541,10 +2572,10 @@
         <w:pStyle w:val="Heading2"/>
       </w:pPr>
       <w:bookmarkStart w:id="57" w:name="telephone-244-1060"/>
+      <w:r>
+        <w:t xml:space="preserve">Telephone: 244-1060</w:t>
+      </w:r>
       <w:bookmarkEnd w:id="57"/>
-      <w:r>
-        <w:t xml:space="preserve">Telephone: 244-1060</w:t>
-      </w:r>
     </w:p>
     <w:p>
       <w:pPr>
@@ -2571,6 +2602,10 @@
     <w:sectPr/>
   </w:body>
 </w:document>
+</file>
+
+<file path=word/comments.xml><?xml version="1.0" encoding="utf-8"?>
+<w:comments xmlns:w="http://schemas.openxmlformats.org/wordprocessingml/2006/main" xmlns:m="http://schemas.openxmlformats.org/officeDocument/2006/math" xmlns:r="http://schemas.openxmlformats.org/officeDocument/2006/relationships" xmlns:o="urn:schemas-microsoft-com:office:office" xmlns:v="urn:schemas-microsoft-com:vml" xmlns:w10="urn:schemas-microsoft-com:office:word" xmlns:a="http://schemas.openxmlformats.org/drawingml/2006/main" xmlns:pic="http://schemas.openxmlformats.org/drawingml/2006/picture" xmlns:wp="http://schemas.openxmlformats.org/drawingml/2006/wordprocessingDrawing"/>
 </file>
 
 <file path=word/footnotes.xml><?xml version="1.0" encoding="utf-8"?>
@@ -2594,8 +2629,8 @@
 
 <file path=word/numbering.xml><?xml version="1.0" encoding="utf-8"?>
 <w:numbering xmlns:w="http://schemas.openxmlformats.org/wordprocessingml/2006/main">
-  <w:abstractNum w:abstractNumId="0">
-    <w:nsid w:val="e17f69ba"/>
+  <w:abstractNum w:abstractNumId="990">
+    <w:nsid w:val="170cd2de"/>
     <w:multiLevelType w:val="multilevel"/>
     <w:lvl w:ilvl="0">
       <w:numFmt w:val="bullet"/>
@@ -2674,9 +2709,31 @@
         <w:ind w:left="4800" w:hanging="480"/>
       </w:pPr>
     </w:lvl>
+    <w:lvl w:ilvl="7">
+      <w:numFmt w:val="bullet"/>
+      <w:lvlText w:val=" "/>
+      <w:lvlJc w:val="left"/>
+      <w:pPr>
+        <w:tabs>
+          <w:tab w:val="num" w:pos="5040"/>
+        </w:tabs>
+        <w:ind w:left="5520" w:hanging="480"/>
+      </w:pPr>
+    </w:lvl>
+    <w:lvl w:ilvl="8">
+      <w:numFmt w:val="bullet"/>
+      <w:lvlText w:val=" "/>
+      <w:lvlJc w:val="left"/>
+      <w:pPr>
+        <w:tabs>
+          <w:tab w:val="num" w:pos="5760"/>
+        </w:tabs>
+        <w:ind w:left="6240" w:hanging="480"/>
+      </w:pPr>
+    </w:lvl>
   </w:abstractNum>
   <w:abstractNum w:abstractNumId="990">
-    <w:nsid w:val="2fd14d94"/>
+    <w:nsid w:val="2c1ae401"/>
     <w:multiLevelType w:val="multilevel"/>
     <w:lvl w:ilvl="0">
       <w:numFmt w:val="bullet"/>
@@ -2755,9 +2812,31 @@
         <w:ind w:left="4800" w:hanging="480"/>
       </w:pPr>
     </w:lvl>
+    <w:lvl w:ilvl="7">
+      <w:numFmt w:val="bullet"/>
+      <w:lvlText w:val=" "/>
+      <w:lvlJc w:val="left"/>
+      <w:pPr>
+        <w:tabs>
+          <w:tab w:val="num" w:pos="5040"/>
+        </w:tabs>
+        <w:ind w:left="5520" w:hanging="480"/>
+      </w:pPr>
+    </w:lvl>
+    <w:lvl w:ilvl="8">
+      <w:numFmt w:val="bullet"/>
+      <w:lvlText w:val=" "/>
+      <w:lvlJc w:val="left"/>
+      <w:pPr>
+        <w:tabs>
+          <w:tab w:val="num" w:pos="5760"/>
+        </w:tabs>
+        <w:ind w:left="6240" w:hanging="480"/>
+      </w:pPr>
+    </w:lvl>
   </w:abstractNum>
   <w:abstractNum w:abstractNumId="991">
-    <w:nsid w:val="f091f7a5"/>
+    <w:nsid w:val="ea454b4c"/>
     <w:multiLevelType w:val="multilevel"/>
     <w:lvl w:ilvl="0">
       <w:numFmt w:val="bullet"/>
@@ -2836,9 +2915,31 @@
         <w:ind w:left="4800" w:hanging="480"/>
       </w:pPr>
     </w:lvl>
+    <w:lvl w:ilvl="7">
+      <w:numFmt w:val="bullet"/>
+      <w:lvlText w:val="–"/>
+      <w:lvlJc w:val="left"/>
+      <w:pPr>
+        <w:tabs>
+          <w:tab w:val="num" w:pos="5040"/>
+        </w:tabs>
+        <w:ind w:left="5520" w:hanging="480"/>
+      </w:pPr>
+    </w:lvl>
+    <w:lvl w:ilvl="8">
+      <w:numFmt w:val="bullet"/>
+      <w:lvlText w:val="•"/>
+      <w:lvlJc w:val="left"/>
+      <w:pPr>
+        <w:tabs>
+          <w:tab w:val="num" w:pos="5760"/>
+        </w:tabs>
+        <w:ind w:left="6240" w:hanging="480"/>
+      </w:pPr>
+    </w:lvl>
   </w:abstractNum>
   <w:abstractNum w:abstractNumId="99411">
-    <w:nsid w:val="d90f2b09"/>
+    <w:nsid w:val="71315dca"/>
     <w:multiLevelType w:val="multilevel"/>
     <w:lvl w:ilvl="0">
       <w:start w:val="1"/>
@@ -2924,9 +3025,33 @@
         <w:ind w:left="4800" w:hanging="480"/>
       </w:pPr>
     </w:lvl>
+    <w:lvl w:ilvl="7">
+      <w:start w:val="1"/>
+      <w:numFmt w:val="decimal"/>
+      <w:lvlText w:val="%8."/>
+      <w:lvlJc w:val="left"/>
+      <w:pPr>
+        <w:tabs>
+          <w:tab w:val="num" w:pos="5040"/>
+        </w:tabs>
+        <w:ind w:left="5520" w:hanging="480"/>
+      </w:pPr>
+    </w:lvl>
+    <w:lvl w:ilvl="8">
+      <w:start w:val="1"/>
+      <w:numFmt w:val="decimal"/>
+      <w:lvlText w:val="%9."/>
+      <w:lvlJc w:val="left"/>
+      <w:pPr>
+        <w:tabs>
+          <w:tab w:val="num" w:pos="5760"/>
+        </w:tabs>
+        <w:ind w:left="6240" w:hanging="480"/>
+      </w:pPr>
+    </w:lvl>
   </w:abstractNum>
-  <w:num w:numId="1">
-    <w:abstractNumId w:val="0"/>
+  <w:num w:numId="1000">
+    <w:abstractNumId w:val="990"/>
   </w:num>
   <w:num w:numId="1000">
     <w:abstractNumId w:val="990"/>
@@ -2966,6 +3091,12 @@
     <w:lvlOverride w:ilvl="6">
       <w:startOverride w:val="1"/>
     </w:lvlOverride>
+    <w:lvlOverride w:ilvl="7">
+      <w:startOverride w:val="1"/>
+    </w:lvlOverride>
+    <w:lvlOverride w:ilvl="8">
+      <w:startOverride w:val="1"/>
+    </w:lvlOverride>
   </w:num>
   <w:num w:numId="1006">
     <w:abstractNumId w:val="991"/>
@@ -2993,6 +3124,12 @@
     <w:lvlOverride w:ilvl="6">
       <w:startOverride w:val="1"/>
     </w:lvlOverride>
+    <w:lvlOverride w:ilvl="7">
+      <w:startOverride w:val="1"/>
+    </w:lvlOverride>
+    <w:lvlOverride w:ilvl="8">
+      <w:startOverride w:val="1"/>
+    </w:lvlOverride>
   </w:num>
   <w:num w:numId="1008">
     <w:abstractNumId w:val="991"/>
@@ -3018,6 +3155,12 @@
       <w:startOverride w:val="1"/>
     </w:lvlOverride>
     <w:lvlOverride w:ilvl="6">
+      <w:startOverride w:val="1"/>
+    </w:lvlOverride>
+    <w:lvlOverride w:ilvl="7">
+      <w:startOverride w:val="1"/>
+    </w:lvlOverride>
+    <w:lvlOverride w:ilvl="8">
       <w:startOverride w:val="1"/>
     </w:lvlOverride>
   </w:num>
@@ -3358,6 +3501,66 @@
       <w:szCs w:val="24"/>
     </w:rPr>
   </w:style>
+  <w:style w:type="paragraph" w:styleId="Heading7">
+    <w:name w:val="Heading 7"/>
+    <w:basedOn w:val="Normal"/>
+    <w:next w:val="BodyText"/>
+    <w:uiPriority w:val="9"/>
+    <w:unhideWhenUsed/>
+    <w:qFormat/>
+    <w:pPr>
+      <w:keepNext/>
+      <w:keepLines/>
+      <w:spacing w:before="200" w:after="0"/>
+      <w:outlineLvl w:val="6"/>
+    </w:pPr>
+    <w:rPr>
+      <w:rFonts w:asciiTheme="majorHAnsi" w:eastAsiaTheme="majorEastAsia" w:hAnsiTheme="majorHAnsi" w:cstheme="majorBidi"/>
+      <w:color w:val="4F81BD" w:themeColor="accent1"/>
+      <w:sz w:val="24"/>
+      <w:szCs w:val="24"/>
+    </w:rPr>
+  </w:style>
+  <w:style w:type="paragraph" w:styleId="Heading8">
+    <w:name w:val="Heading 8"/>
+    <w:basedOn w:val="Normal"/>
+    <w:next w:val="BodyText"/>
+    <w:uiPriority w:val="9"/>
+    <w:unhideWhenUsed/>
+    <w:qFormat/>
+    <w:pPr>
+      <w:keepNext/>
+      <w:keepLines/>
+      <w:spacing w:before="200" w:after="0"/>
+      <w:outlineLvl w:val="7"/>
+    </w:pPr>
+    <w:rPr>
+      <w:rFonts w:asciiTheme="majorHAnsi" w:eastAsiaTheme="majorEastAsia" w:hAnsiTheme="majorHAnsi" w:cstheme="majorBidi"/>
+      <w:color w:val="4F81BD" w:themeColor="accent1"/>
+      <w:sz w:val="24"/>
+      <w:szCs w:val="24"/>
+    </w:rPr>
+  </w:style>
+  <w:style w:type="paragraph" w:styleId="Heading9">
+    <w:name w:val="Heading 9"/>
+    <w:basedOn w:val="Normal"/>
+    <w:next w:val="BodyText"/>
+    <w:uiPriority w:val="9"/>
+    <w:unhideWhenUsed/>
+    <w:qFormat/>
+    <w:pPr>
+      <w:keepNext/>
+      <w:keepLines/>
+      <w:spacing w:before="200" w:after="0"/>
+      <w:outlineLvl w:val="8"/>
+    </w:pPr>
+    <w:rPr>
+      <w:rFonts w:asciiTheme="majorHAnsi" w:eastAsiaTheme="majorEastAsia" w:hAnsiTheme="majorHAnsi" w:cstheme="majorBidi"/>
+      <w:color w:val="4F81BD" w:themeColor="accent1"/>
+      <w:sz w:val="24"/>
+      <w:szCs w:val="24"/>
+    </w:rPr>
+  </w:style>
   <w:style w:type="paragraph" w:styleId="BlockText">
     <w:name w:val="Block Text"/>
     <w:basedOn w:val="BodyText"/>
@@ -3389,8 +3592,9 @@
     <w:semiHidden/>
     <w:unhideWhenUsed/>
   </w:style>
-  <w:style w:type="table" w:default="1" w:styleId="TableNormal">
-    <w:name w:val="Normal Table"/>
+  <w:style w:type="table" w:default="1" w:styleId="Table">
+    <w:name w:val="Table"/>
+    <w:basedOn w:val="TableNormal"/>
     <w:semiHidden/>
     <w:unhideWhenUsed/>
     <w:qFormat/>
@@ -3447,8 +3651,8 @@
     <w:name w:val="Figure"/>
     <w:basedOn w:val="Normal"/>
   </w:style>
-  <w:style w:type="paragraph" w:customStyle="1" w:styleId="FigureWithCaption">
-    <w:name w:val="Figure with Caption"/>
+  <w:style w:type="paragraph" w:customStyle="1" w:styleId="CaptionedFigure">
+    <w:name w:val="Captioned Figure"/>
     <w:basedOn w:val="Figure"/>
     <w:pPr>
       <w:keepNext/>

</xml_diff>